<commit_message>
Projektterv javítása - végleges
</commit_message>
<xml_diff>
--- a/Utazás weboldal projekt.docx
+++ b/Utazás weboldal projekt.docx
@@ -204,8 +204,6 @@
           <w:szCs w:val="24"/>
         </w:rPr>
       </w:pPr>
-      <w:bookmarkStart w:id="0" w:name="_GoBack"/>
-      <w:bookmarkEnd w:id="0"/>
     </w:p>
     <w:p>
       <w:pPr>
@@ -251,7 +249,23 @@
           <w:sz w:val="24"/>
           <w:szCs w:val="24"/>
         </w:rPr>
-        <w:t>k, belépőjegyek szórakozóhelyekre (mozi, múzeum, színház, fürdő) vagy látványosságokra (szoborpark, várak, kastély, vár stb.)</w:t>
+        <w:t>k, belépőjegyek szórakozóhelyekre (mozi, múzeum, színház, fürdő) vagy látványosságokra (szob</w:t>
+      </w:r>
+      <w:r>
+        <w:rPr>
+          <w:rFonts w:ascii="Times New Roman" w:hAnsi="Times New Roman" w:cs="Times New Roman"/>
+          <w:sz w:val="24"/>
+          <w:szCs w:val="24"/>
+        </w:rPr>
+        <w:t>orpark, várak, kastély, vár</w:t>
+      </w:r>
+      <w:r>
+        <w:rPr>
+          <w:rFonts w:ascii="Times New Roman" w:hAnsi="Times New Roman" w:cs="Times New Roman"/>
+          <w:sz w:val="24"/>
+          <w:szCs w:val="24"/>
+        </w:rPr>
+        <w:t>)</w:t>
       </w:r>
     </w:p>
     <w:p>
@@ -333,25 +347,7 @@
           <w:sz w:val="24"/>
           <w:szCs w:val="24"/>
         </w:rPr>
-        <w:t xml:space="preserve"> (</w:t>
-      </w:r>
-      <w:proofErr w:type="spellStart"/>
-      <w:r>
-        <w:rPr>
-          <w:rFonts w:ascii="Times New Roman" w:hAnsi="Times New Roman" w:cs="Times New Roman"/>
-          <w:sz w:val="24"/>
-          <w:szCs w:val="24"/>
-        </w:rPr>
-        <w:t>navbar</w:t>
-      </w:r>
-      <w:proofErr w:type="spellEnd"/>
-      <w:r>
-        <w:rPr>
-          <w:rFonts w:ascii="Times New Roman" w:hAnsi="Times New Roman" w:cs="Times New Roman"/>
-          <w:sz w:val="24"/>
-          <w:szCs w:val="24"/>
-        </w:rPr>
-        <w:t>)</w:t>
+        <w:t xml:space="preserve"> (navbar)</w:t>
       </w:r>
       <w:r>
         <w:rPr>
@@ -367,25 +363,7 @@
           <w:sz w:val="24"/>
           <w:szCs w:val="24"/>
         </w:rPr>
-        <w:t xml:space="preserve">rszágokról </w:t>
-      </w:r>
-      <w:proofErr w:type="spellStart"/>
-      <w:r>
-        <w:rPr>
-          <w:rFonts w:ascii="Times New Roman" w:hAnsi="Times New Roman" w:cs="Times New Roman"/>
-          <w:sz w:val="24"/>
-          <w:szCs w:val="24"/>
-        </w:rPr>
-        <w:t>aloldalra</w:t>
-      </w:r>
-      <w:proofErr w:type="spellEnd"/>
-      <w:r>
-        <w:rPr>
-          <w:rFonts w:ascii="Times New Roman" w:hAnsi="Times New Roman" w:cs="Times New Roman"/>
-          <w:sz w:val="24"/>
-          <w:szCs w:val="24"/>
-        </w:rPr>
-        <w:t xml:space="preserve"> irányít </w:t>
+        <w:t xml:space="preserve">rszágokról aloldalra irányít </w:t>
       </w:r>
     </w:p>
     <w:p>
@@ -419,7 +397,6 @@
         </w:rPr>
         <w:t xml:space="preserve">Oldal </w:t>
       </w:r>
-      <w:proofErr w:type="spellStart"/>
       <w:r>
         <w:rPr>
           <w:rFonts w:ascii="Times New Roman" w:hAnsi="Times New Roman" w:cs="Times New Roman"/>
@@ -430,7 +407,6 @@
         </w:rPr>
         <w:t>reszponzivitásának</w:t>
       </w:r>
-      <w:proofErr w:type="spellEnd"/>
       <w:r>
         <w:rPr>
           <w:rFonts w:ascii="Times New Roman" w:hAnsi="Times New Roman" w:cs="Times New Roman"/>
@@ -531,14 +507,8 @@
         </w:rPr>
         <w:t>megkülönböztetve (forrás</w:t>
       </w:r>
-      <w:r>
-        <w:rPr>
-          <w:rFonts w:ascii="Times New Roman" w:hAnsi="Times New Roman" w:cs="Times New Roman"/>
-          <w:sz w:val="24"/>
-          <w:szCs w:val="24"/>
-        </w:rPr>
-        <w:t>ok</w:t>
-      </w:r>
+      <w:bookmarkStart w:id="0" w:name="_GoBack"/>
+      <w:bookmarkEnd w:id="0"/>
       <w:r>
         <w:rPr>
           <w:rFonts w:ascii="Times New Roman" w:hAnsi="Times New Roman" w:cs="Times New Roman"/>
@@ -564,31 +534,11 @@
             <w:bdr w:val="none" w:sz="0" w:space="0" w:color="auto" w:frame="1"/>
             <w:shd w:val="clear" w:color="auto" w:fill="FFFFFF"/>
           </w:rPr>
-          <w:t>https://</w:t>
-        </w:r>
-        <w:proofErr w:type="gramStart"/>
-        <w:r>
-          <w:rPr>
-            <w:rStyle w:val="Hiperhivatkozs"/>
-            <w:rFonts w:ascii="Segoe UI" w:hAnsi="Segoe UI" w:cs="Segoe UI"/>
-            <w:b/>
-            <w:i/>
-            <w:color w:val="auto"/>
-            <w:sz w:val="21"/>
-            <w:szCs w:val="21"/>
-            <w:u w:val="none"/>
-            <w:bdr w:val="none" w:sz="0" w:space="0" w:color="auto" w:frame="1"/>
-            <w:shd w:val="clear" w:color="auto" w:fill="FFFFFF"/>
-          </w:rPr>
-          <w:t>travelness.com/most-visited-cities-in-the-world</w:t>
+          <w:t>https://travelness.com/most-visited-cities-in-the-world</w:t>
         </w:r>
       </w:hyperlink>
       <w:r>
-        <w:t xml:space="preserve">  -</w:t>
-      </w:r>
-      <w:proofErr w:type="gramEnd"/>
-      <w:r>
-        <w:t xml:space="preserve"> 2022-es évi felmérés</w:t>
+        <w:t xml:space="preserve">  - 2022-es évi felmérés</w:t>
       </w:r>
       <w:r>
         <w:t>)</w:t>
@@ -736,7 +686,23 @@
           <w:sz w:val="24"/>
           <w:szCs w:val="24"/>
         </w:rPr>
-        <w:t>talál, ha rákattint az adott linkre, mely bővebb leírást ad az adott országról</w:t>
+        <w:t xml:space="preserve">talál, ha rákattint az adott </w:t>
+      </w:r>
+      <w:r>
+        <w:rPr>
+          <w:rFonts w:ascii="Times New Roman" w:hAnsi="Times New Roman" w:cs="Times New Roman"/>
+          <w:sz w:val="24"/>
+          <w:szCs w:val="24"/>
+        </w:rPr>
+        <w:t xml:space="preserve">külső </w:t>
+      </w:r>
+      <w:r>
+        <w:rPr>
+          <w:rFonts w:ascii="Times New Roman" w:hAnsi="Times New Roman" w:cs="Times New Roman"/>
+          <w:sz w:val="24"/>
+          <w:szCs w:val="24"/>
+        </w:rPr>
+        <w:t>linkre, mely bővebb leírást ad az adott országról</w:t>
       </w:r>
     </w:p>
     <w:p>
@@ -908,47 +874,7 @@
           <w:sz w:val="24"/>
           <w:szCs w:val="24"/>
         </w:rPr>
-        <w:t xml:space="preserve">Amerika – New York – Times </w:t>
-      </w:r>
-      <w:proofErr w:type="spellStart"/>
-      <w:r>
-        <w:rPr>
-          <w:rFonts w:ascii="Times New Roman" w:hAnsi="Times New Roman" w:cs="Times New Roman"/>
-          <w:i/>
-          <w:sz w:val="24"/>
-          <w:szCs w:val="24"/>
-        </w:rPr>
-        <w:t>Square</w:t>
-      </w:r>
-      <w:proofErr w:type="spellEnd"/>
-      <w:r>
-        <w:rPr>
-          <w:rFonts w:ascii="Times New Roman" w:hAnsi="Times New Roman" w:cs="Times New Roman"/>
-          <w:i/>
-          <w:sz w:val="24"/>
-          <w:szCs w:val="24"/>
-        </w:rPr>
-        <w:t xml:space="preserve">, Szabadságszobor, </w:t>
-      </w:r>
-      <w:proofErr w:type="spellStart"/>
-      <w:r>
-        <w:rPr>
-          <w:rFonts w:ascii="Times New Roman" w:hAnsi="Times New Roman" w:cs="Times New Roman"/>
-          <w:i/>
-          <w:sz w:val="24"/>
-          <w:szCs w:val="24"/>
-        </w:rPr>
-        <w:t>Central</w:t>
-      </w:r>
-      <w:proofErr w:type="spellEnd"/>
-      <w:r>
-        <w:rPr>
-          <w:rFonts w:ascii="Times New Roman" w:hAnsi="Times New Roman" w:cs="Times New Roman"/>
-          <w:i/>
-          <w:sz w:val="24"/>
-          <w:szCs w:val="24"/>
-        </w:rPr>
-        <w:t xml:space="preserve"> Park</w:t>
+        <w:t>Amerika – New York – Times Square, Szabadságszobor, Central Park</w:t>
       </w:r>
     </w:p>
     <w:p>
@@ -1034,47 +960,36 @@
           <w:rFonts w:ascii="Times New Roman" w:hAnsi="Times New Roman" w:cs="Times New Roman"/>
           <w:bCs/>
         </w:rPr>
-        <w:t xml:space="preserve">megjelenítése a </w:t>
-      </w:r>
-      <w:proofErr w:type="spellStart"/>
+        <w:t>megjelenítése a főoldal alján</w:t>
+      </w:r>
       <w:r>
         <w:rPr>
           <w:rFonts w:ascii="Times New Roman" w:hAnsi="Times New Roman" w:cs="Times New Roman"/>
           <w:bCs/>
         </w:rPr>
-        <w:t>főoldal</w:t>
-      </w:r>
-      <w:proofErr w:type="spellEnd"/>
+        <w:t xml:space="preserve"> (adatok a leglátogatottabb helyekről), országok látnivalóiról, magáról az országról </w:t>
+      </w:r>
       <w:r>
         <w:rPr>
           <w:rFonts w:ascii="Times New Roman" w:hAnsi="Times New Roman" w:cs="Times New Roman"/>
           <w:bCs/>
         </w:rPr>
-        <w:t xml:space="preserve"> alján</w:t>
+        <w:t>bővebb információ</w:t>
       </w:r>
       <w:r>
         <w:rPr>
           <w:rFonts w:ascii="Times New Roman" w:hAnsi="Times New Roman" w:cs="Times New Roman"/>
           <w:bCs/>
         </w:rPr>
-        <w:t xml:space="preserve"> (adatok a leglátogatottabb helyekről), országok látnivalóiról, magáról az országról </w:t>
+        <w:t xml:space="preserve">knak a forrásai a hozzá tartozó </w:t>
       </w:r>
       <w:r>
         <w:rPr>
           <w:rFonts w:ascii="Times New Roman" w:hAnsi="Times New Roman" w:cs="Times New Roman"/>
           <w:bCs/>
         </w:rPr>
-        <w:t xml:space="preserve">bővebb információ a hozzá illő </w:t>
-      </w:r>
-      <w:proofErr w:type="spellStart"/>
-      <w:r>
-        <w:rPr>
-          <w:rFonts w:ascii="Times New Roman" w:hAnsi="Times New Roman" w:cs="Times New Roman"/>
-          <w:bCs/>
-        </w:rPr>
         <w:t>aloldalon</w:t>
       </w:r>
-      <w:proofErr w:type="spellEnd"/>
     </w:p>
     <w:p>
       <w:pPr>
@@ -2979,7 +2894,7 @@
 </file>
 
 <file path=customXml/itemProps1.xml><?xml version="1.0" encoding="utf-8"?>
-<ds:datastoreItem xmlns:ds="http://schemas.openxmlformats.org/officeDocument/2006/customXml" ds:itemID="{6B5D260F-6583-47C2-9AF5-7154B374A97E}">
+<ds:datastoreItem xmlns:ds="http://schemas.openxmlformats.org/officeDocument/2006/customXml" ds:itemID="{E86A1507-B29F-4340-8124-4658C61E986C}">
   <ds:schemaRefs>
     <ds:schemaRef ds:uri="http://schemas.openxmlformats.org/officeDocument/2006/bibliography"/>
   </ds:schemaRefs>

</xml_diff>